<commit_message>
add Assignment4 to the APCS folder
</commit_message>
<xml_diff>
--- a/Assignments/Assignment 4.docx
+++ b/Assignments/Assignment 4.docx
@@ -1,6 +1,6 @@
 
 <file path=word/document.xml><?xml version="1.0" encoding="utf-8"?>
-<w:document xmlns:wpc="http://schemas.microsoft.com/office/word/2010/wordprocessingCanvas" xmlns:mc="http://schemas.openxmlformats.org/markup-compatibility/2006" xmlns:o="urn:schemas-microsoft-com:office:office" xmlns:r="http://schemas.openxmlformats.org/officeDocument/2006/relationships" xmlns:m="http://schemas.openxmlformats.org/officeDocument/2006/math" xmlns:v="urn:schemas-microsoft-com:vml" xmlns:wp14="http://schemas.microsoft.com/office/word/2010/wordprocessingDrawing" xmlns:wp="http://schemas.openxmlformats.org/drawingml/2006/wordprocessingDrawing" xmlns:w10="urn:schemas-microsoft-com:office:word" xmlns:w="http://schemas.openxmlformats.org/wordprocessingml/2006/main" xmlns:w14="http://schemas.microsoft.com/office/word/2010/wordml" xmlns:w15="http://schemas.microsoft.com/office/word/2012/wordml" xmlns:wpg="http://schemas.microsoft.com/office/word/2010/wordprocessingGroup" xmlns:wpi="http://schemas.microsoft.com/office/word/2010/wordprocessingInk" xmlns:wne="http://schemas.microsoft.com/office/word/2006/wordml" xmlns:wps="http://schemas.microsoft.com/office/word/2010/wordprocessingShape" mc:Ignorable="w14 w15 wp14">
+<w:document xmlns:wpc="http://schemas.microsoft.com/office/word/2010/wordprocessingCanvas" xmlns:cx="http://schemas.microsoft.com/office/drawing/2014/chartex" xmlns:mc="http://schemas.openxmlformats.org/markup-compatibility/2006" xmlns:o="urn:schemas-microsoft-com:office:office" xmlns:r="http://schemas.openxmlformats.org/officeDocument/2006/relationships" xmlns:m="http://schemas.openxmlformats.org/officeDocument/2006/math" xmlns:v="urn:schemas-microsoft-com:vml" xmlns:wp14="http://schemas.microsoft.com/office/word/2010/wordprocessingDrawing" xmlns:wp="http://schemas.openxmlformats.org/drawingml/2006/wordprocessingDrawing" xmlns:w10="urn:schemas-microsoft-com:office:word" xmlns:w="http://schemas.openxmlformats.org/wordprocessingml/2006/main" xmlns:w14="http://schemas.microsoft.com/office/word/2010/wordml" xmlns:w15="http://schemas.microsoft.com/office/word/2012/wordml" xmlns:w16se="http://schemas.microsoft.com/office/word/2015/wordml/symex" xmlns:wpg="http://schemas.microsoft.com/office/word/2010/wordprocessingGroup" xmlns:wpi="http://schemas.microsoft.com/office/word/2010/wordprocessingInk" xmlns:wne="http://schemas.microsoft.com/office/word/2006/wordml" xmlns:wps="http://schemas.microsoft.com/office/word/2010/wordprocessingShape" mc:Ignorable="w14 w15 w16se wp14">
   <w:body>
     <w:p>
       <w:pPr>
@@ -243,9 +243,9 @@
         <w:tblLook w:val="04A0" w:firstRow="1" w:lastRow="0" w:firstColumn="1" w:lastColumn="0" w:noHBand="0" w:noVBand="1"/>
       </w:tblPr>
       <w:tblGrid>
-        <w:gridCol w:w="2686"/>
-        <w:gridCol w:w="3791"/>
-        <w:gridCol w:w="2873"/>
+        <w:gridCol w:w="2684"/>
+        <w:gridCol w:w="3794"/>
+        <w:gridCol w:w="2872"/>
       </w:tblGrid>
       <w:tr>
         <w:tc>
@@ -399,9 +399,17 @@
             <w:pPr>
               <w:jc w:val="center"/>
               <w:rPr>
-                <w:sz w:val="32"/>
-              </w:rPr>
-            </w:pPr>
+                <w:b/>
+                <w:sz w:val="32"/>
+              </w:rPr>
+            </w:pPr>
+            <w:r>
+              <w:rPr>
+                <w:b/>
+                <w:sz w:val="32"/>
+              </w:rPr>
+              <w:t>0b00100101</w:t>
+            </w:r>
           </w:p>
         </w:tc>
         <w:tc>
@@ -412,9 +420,17 @@
             <w:pPr>
               <w:jc w:val="center"/>
               <w:rPr>
-                <w:sz w:val="32"/>
-              </w:rPr>
-            </w:pPr>
+                <w:b/>
+                <w:sz w:val="32"/>
+              </w:rPr>
+            </w:pPr>
+            <w:r>
+              <w:rPr>
+                <w:b/>
+                <w:sz w:val="32"/>
+              </w:rPr>
+              <w:t>0x25</w:t>
+            </w:r>
           </w:p>
         </w:tc>
       </w:tr>
@@ -446,9 +462,31 @@
             <w:pPr>
               <w:jc w:val="center"/>
               <w:rPr>
-                <w:sz w:val="32"/>
-              </w:rPr>
-            </w:pPr>
+                <w:b/>
+                <w:sz w:val="32"/>
+              </w:rPr>
+            </w:pPr>
+            <w:r>
+              <w:rPr>
+                <w:b/>
+                <w:sz w:val="32"/>
+              </w:rPr>
+              <w:t>0b</w:t>
+            </w:r>
+            <w:r>
+              <w:rPr>
+                <w:b/>
+                <w:sz w:val="32"/>
+              </w:rPr>
+              <w:t>11011011</w:t>
+            </w:r>
+            <w:r>
+              <w:rPr>
+                <w:b/>
+                <w:sz w:val="32"/>
+              </w:rPr>
+              <w:t xml:space="preserve">  </w:t>
+            </w:r>
           </w:p>
         </w:tc>
         <w:tc>
@@ -499,9 +537,17 @@
             <w:pPr>
               <w:jc w:val="center"/>
               <w:rPr>
-                <w:sz w:val="32"/>
-              </w:rPr>
-            </w:pPr>
+                <w:b/>
+                <w:sz w:val="32"/>
+              </w:rPr>
+            </w:pPr>
+            <w:r>
+              <w:rPr>
+                <w:b/>
+                <w:sz w:val="32"/>
+              </w:rPr>
+              <w:t>0b0011010101001010</w:t>
+            </w:r>
           </w:p>
         </w:tc>
         <w:tc>
@@ -512,9 +558,17 @@
             <w:pPr>
               <w:jc w:val="center"/>
               <w:rPr>
-                <w:sz w:val="32"/>
-              </w:rPr>
-            </w:pPr>
+                <w:b/>
+                <w:sz w:val="32"/>
+              </w:rPr>
+            </w:pPr>
+            <w:r>
+              <w:rPr>
+                <w:b/>
+                <w:sz w:val="32"/>
+              </w:rPr>
+              <w:t>0x354A</w:t>
+            </w:r>
           </w:p>
         </w:tc>
       </w:tr>
@@ -527,9 +581,17 @@
             <w:pPr>
               <w:jc w:val="center"/>
               <w:rPr>
-                <w:sz w:val="32"/>
-              </w:rPr>
-            </w:pPr>
+                <w:b/>
+                <w:sz w:val="32"/>
+              </w:rPr>
+            </w:pPr>
+            <w:r>
+              <w:rPr>
+                <w:b/>
+                <w:sz w:val="32"/>
+              </w:rPr>
+              <w:t>-9676</w:t>
+            </w:r>
           </w:p>
         </w:tc>
         <w:tc>
@@ -540,9 +602,24 @@
             <w:pPr>
               <w:jc w:val="center"/>
               <w:rPr>
-                <w:sz w:val="32"/>
-              </w:rPr>
-            </w:pPr>
+                <w:b/>
+                <w:sz w:val="32"/>
+              </w:rPr>
+            </w:pPr>
+            <w:r>
+              <w:rPr>
+                <w:b/>
+                <w:sz w:val="32"/>
+              </w:rPr>
+              <w:t>0b</w:t>
+            </w:r>
+            <w:r>
+              <w:rPr>
+                <w:b/>
+                <w:sz w:val="32"/>
+              </w:rPr>
+              <w:t>0010010111001100</w:t>
+            </w:r>
           </w:p>
         </w:tc>
         <w:tc>
@@ -574,9 +651,17 @@
             <w:pPr>
               <w:jc w:val="center"/>
               <w:rPr>
-                <w:sz w:val="32"/>
-              </w:rPr>
-            </w:pPr>
+                <w:b/>
+                <w:sz w:val="32"/>
+              </w:rPr>
+            </w:pPr>
+            <w:r>
+              <w:rPr>
+                <w:b/>
+                <w:sz w:val="32"/>
+              </w:rPr>
+              <w:t>-182</w:t>
+            </w:r>
           </w:p>
         </w:tc>
         <w:tc>
@@ -606,9 +691,17 @@
             <w:pPr>
               <w:jc w:val="center"/>
               <w:rPr>
-                <w:sz w:val="32"/>
-              </w:rPr>
-            </w:pPr>
+                <w:b/>
+                <w:sz w:val="32"/>
+              </w:rPr>
+            </w:pPr>
+            <w:r>
+              <w:rPr>
+                <w:b/>
+                <w:sz w:val="32"/>
+              </w:rPr>
+              <w:t>0xB6</w:t>
+            </w:r>
           </w:p>
         </w:tc>
       </w:tr>
@@ -621,9 +714,17 @@
             <w:pPr>
               <w:jc w:val="center"/>
               <w:rPr>
-                <w:sz w:val="32"/>
-              </w:rPr>
-            </w:pPr>
+                <w:b/>
+                <w:sz w:val="32"/>
+              </w:rPr>
+            </w:pPr>
+            <w:r>
+              <w:rPr>
+                <w:b/>
+                <w:sz w:val="32"/>
+              </w:rPr>
+              <w:t>9717</w:t>
+            </w:r>
           </w:p>
         </w:tc>
         <w:tc>
@@ -653,9 +754,17 @@
             <w:pPr>
               <w:jc w:val="center"/>
               <w:rPr>
-                <w:sz w:val="32"/>
-              </w:rPr>
-            </w:pPr>
+                <w:b/>
+                <w:sz w:val="32"/>
+              </w:rPr>
+            </w:pPr>
+            <w:r>
+              <w:rPr>
+                <w:b/>
+                <w:sz w:val="32"/>
+              </w:rPr>
+              <w:t>0x4BD5</w:t>
+            </w:r>
           </w:p>
         </w:tc>
       </w:tr>
@@ -687,9 +796,17 @@
             <w:pPr>
               <w:jc w:val="center"/>
               <w:rPr>
-                <w:sz w:val="32"/>
-              </w:rPr>
-            </w:pPr>
+                <w:b/>
+                <w:sz w:val="32"/>
+              </w:rPr>
+            </w:pPr>
+            <w:r>
+              <w:rPr>
+                <w:b/>
+                <w:sz w:val="32"/>
+              </w:rPr>
+              <w:t xml:space="preserve">0b00100001 </w:t>
+            </w:r>
           </w:p>
         </w:tc>
         <w:tc>
@@ -700,9 +817,17 @@
             <w:pPr>
               <w:jc w:val="center"/>
               <w:rPr>
-                <w:sz w:val="32"/>
-              </w:rPr>
-            </w:pPr>
+                <w:b/>
+                <w:sz w:val="32"/>
+              </w:rPr>
+            </w:pPr>
+            <w:r>
+              <w:rPr>
+                <w:b/>
+                <w:sz w:val="32"/>
+              </w:rPr>
+              <w:t>0x21</w:t>
+            </w:r>
           </w:p>
         </w:tc>
       </w:tr>
@@ -715,9 +840,17 @@
             <w:pPr>
               <w:jc w:val="center"/>
               <w:rPr>
-                <w:sz w:val="32"/>
-              </w:rPr>
-            </w:pPr>
+                <w:b/>
+                <w:sz w:val="32"/>
+              </w:rPr>
+            </w:pPr>
+            <w:r>
+              <w:rPr>
+                <w:b/>
+                <w:sz w:val="32"/>
+              </w:rPr>
+              <w:t>65406</w:t>
+            </w:r>
           </w:p>
         </w:tc>
         <w:tc>
@@ -728,9 +861,24 @@
             <w:pPr>
               <w:jc w:val="center"/>
               <w:rPr>
-                <w:sz w:val="32"/>
-              </w:rPr>
-            </w:pPr>
+                <w:b/>
+                <w:sz w:val="32"/>
+              </w:rPr>
+            </w:pPr>
+            <w:r>
+              <w:rPr>
+                <w:b/>
+                <w:sz w:val="32"/>
+              </w:rPr>
+              <w:t>0b</w:t>
+            </w:r>
+            <w:r>
+              <w:rPr>
+                <w:b/>
+                <w:sz w:val="32"/>
+              </w:rPr>
+              <w:t>00001111111101111110</w:t>
+            </w:r>
           </w:p>
         </w:tc>
         <w:tc>
@@ -762,9 +910,17 @@
             <w:pPr>
               <w:jc w:val="center"/>
               <w:rPr>
-                <w:sz w:val="32"/>
-              </w:rPr>
-            </w:pPr>
+                <w:b/>
+                <w:sz w:val="32"/>
+              </w:rPr>
+            </w:pPr>
+            <w:r>
+              <w:rPr>
+                <w:b/>
+                <w:sz w:val="32"/>
+              </w:rPr>
+              <w:t>3924</w:t>
+            </w:r>
           </w:p>
         </w:tc>
         <w:tc>
@@ -794,9 +950,17 @@
             <w:pPr>
               <w:jc w:val="center"/>
               <w:rPr>
-                <w:sz w:val="32"/>
-              </w:rPr>
-            </w:pPr>
+                <w:b/>
+                <w:sz w:val="32"/>
+              </w:rPr>
+            </w:pPr>
+            <w:r>
+              <w:rPr>
+                <w:b/>
+                <w:sz w:val="32"/>
+              </w:rPr>
+              <w:t>0xF54</w:t>
+            </w:r>
           </w:p>
         </w:tc>
       </w:tr>
@@ -828,9 +992,24 @@
             <w:pPr>
               <w:jc w:val="center"/>
               <w:rPr>
-                <w:sz w:val="32"/>
-              </w:rPr>
-            </w:pPr>
+                <w:b/>
+                <w:sz w:val="32"/>
+              </w:rPr>
+            </w:pPr>
+            <w:r>
+              <w:rPr>
+                <w:b/>
+                <w:sz w:val="32"/>
+              </w:rPr>
+              <w:t>0b</w:t>
+            </w:r>
+            <w:r>
+              <w:rPr>
+                <w:b/>
+                <w:sz w:val="32"/>
+              </w:rPr>
+              <w:t>0001000011100101</w:t>
+            </w:r>
           </w:p>
         </w:tc>
         <w:tc>
@@ -841,9 +1020,17 @@
             <w:pPr>
               <w:jc w:val="center"/>
               <w:rPr>
-                <w:sz w:val="32"/>
-              </w:rPr>
-            </w:pPr>
+                <w:b/>
+                <w:sz w:val="32"/>
+              </w:rPr>
+            </w:pPr>
+            <w:r>
+              <w:rPr>
+                <w:b/>
+                <w:sz w:val="32"/>
+              </w:rPr>
+              <w:t>010E5</w:t>
+            </w:r>
           </w:p>
         </w:tc>
       </w:tr>
@@ -856,9 +1043,17 @@
             <w:pPr>
               <w:jc w:val="center"/>
               <w:rPr>
-                <w:sz w:val="32"/>
-              </w:rPr>
-            </w:pPr>
+                <w:b/>
+                <w:sz w:val="32"/>
+              </w:rPr>
+            </w:pPr>
+            <w:r>
+              <w:rPr>
+                <w:b/>
+                <w:sz w:val="32"/>
+              </w:rPr>
+              <w:t>16076</w:t>
+            </w:r>
           </w:p>
         </w:tc>
         <w:tc>
@@ -869,9 +1064,24 @@
             <w:pPr>
               <w:jc w:val="center"/>
               <w:rPr>
-                <w:sz w:val="32"/>
-              </w:rPr>
-            </w:pPr>
+                <w:b/>
+                <w:sz w:val="32"/>
+              </w:rPr>
+            </w:pPr>
+            <w:r>
+              <w:rPr>
+                <w:b/>
+                <w:sz w:val="32"/>
+              </w:rPr>
+              <w:t>0b</w:t>
+            </w:r>
+            <w:r>
+              <w:rPr>
+                <w:b/>
+                <w:sz w:val="32"/>
+              </w:rPr>
+              <w:t>0011111011001100</w:t>
+            </w:r>
           </w:p>
         </w:tc>
         <w:tc>
@@ -903,9 +1113,17 @@
             <w:pPr>
               <w:jc w:val="center"/>
               <w:rPr>
-                <w:sz w:val="32"/>
-              </w:rPr>
-            </w:pPr>
+                <w:b/>
+                <w:sz w:val="32"/>
+              </w:rPr>
+            </w:pPr>
+            <w:r>
+              <w:rPr>
+                <w:b/>
+                <w:sz w:val="32"/>
+              </w:rPr>
+              <w:t>53592</w:t>
+            </w:r>
           </w:p>
         </w:tc>
         <w:tc>
@@ -935,9 +1153,24 @@
             <w:pPr>
               <w:jc w:val="center"/>
               <w:rPr>
-                <w:sz w:val="32"/>
-              </w:rPr>
-            </w:pPr>
+                <w:b/>
+                <w:sz w:val="32"/>
+              </w:rPr>
+            </w:pPr>
+            <w:r>
+              <w:rPr>
+                <w:b/>
+                <w:sz w:val="32"/>
+              </w:rPr>
+              <w:t>0x</w:t>
+            </w:r>
+            <w:r>
+              <w:rPr>
+                <w:b/>
+                <w:sz w:val="32"/>
+              </w:rPr>
+              <w:t>D158</w:t>
+            </w:r>
           </w:p>
         </w:tc>
       </w:tr>
@@ -969,9 +1202,24 @@
             <w:pPr>
               <w:jc w:val="center"/>
               <w:rPr>
-                <w:sz w:val="32"/>
-              </w:rPr>
-            </w:pPr>
+                <w:b/>
+                <w:sz w:val="32"/>
+              </w:rPr>
+            </w:pPr>
+            <w:r>
+              <w:rPr>
+                <w:b/>
+                <w:sz w:val="32"/>
+              </w:rPr>
+              <w:t>0b</w:t>
+            </w:r>
+            <w:r>
+              <w:rPr>
+                <w:b/>
+                <w:sz w:val="32"/>
+              </w:rPr>
+              <w:t>100000111101</w:t>
+            </w:r>
           </w:p>
         </w:tc>
         <w:tc>
@@ -982,11 +1230,28 @@
             <w:pPr>
               <w:jc w:val="center"/>
               <w:rPr>
-                <w:sz w:val="32"/>
-              </w:rPr>
-            </w:pPr>
-          </w:p>
-        </w:tc>
+                <w:b/>
+                <w:sz w:val="32"/>
+              </w:rPr>
+            </w:pPr>
+            <w:r>
+              <w:rPr>
+                <w:b/>
+                <w:sz w:val="32"/>
+              </w:rPr>
+              <w:t>0x</w:t>
+            </w:r>
+            <w:r>
+              <w:rPr>
+                <w:b/>
+                <w:sz w:val="32"/>
+              </w:rPr>
+              <w:t>83D</w:t>
+            </w:r>
+          </w:p>
+        </w:tc>
+        <w:bookmarkStart w:id="0" w:name="_GoBack"/>
+        <w:bookmarkEnd w:id="0"/>
       </w:tr>
       <w:tr>
         <w:tc>
@@ -997,9 +1262,17 @@
             <w:pPr>
               <w:jc w:val="center"/>
               <w:rPr>
-                <w:sz w:val="32"/>
-              </w:rPr>
-            </w:pPr>
+                <w:b/>
+                <w:sz w:val="32"/>
+              </w:rPr>
+            </w:pPr>
+            <w:r>
+              <w:rPr>
+                <w:b/>
+                <w:sz w:val="32"/>
+              </w:rPr>
+              <w:t>3311</w:t>
+            </w:r>
           </w:p>
         </w:tc>
         <w:tc>
@@ -1010,9 +1283,24 @@
             <w:pPr>
               <w:jc w:val="center"/>
               <w:rPr>
-                <w:sz w:val="32"/>
-              </w:rPr>
-            </w:pPr>
+                <w:b/>
+                <w:sz w:val="32"/>
+              </w:rPr>
+            </w:pPr>
+            <w:r>
+              <w:rPr>
+                <w:b/>
+                <w:sz w:val="32"/>
+              </w:rPr>
+              <w:t>0b</w:t>
+            </w:r>
+            <w:r>
+              <w:rPr>
+                <w:b/>
+                <w:sz w:val="32"/>
+              </w:rPr>
+              <w:t>110011101111</w:t>
+            </w:r>
           </w:p>
         </w:tc>
         <w:tc>
@@ -1063,9 +1351,24 @@
             <w:pPr>
               <w:jc w:val="center"/>
               <w:rPr>
-                <w:sz w:val="32"/>
-              </w:rPr>
-            </w:pPr>
+                <w:b/>
+                <w:sz w:val="32"/>
+              </w:rPr>
+            </w:pPr>
+            <w:r>
+              <w:rPr>
+                <w:b/>
+                <w:sz w:val="32"/>
+              </w:rPr>
+              <w:t>0b</w:t>
+            </w:r>
+            <w:r>
+              <w:rPr>
+                <w:b/>
+                <w:sz w:val="32"/>
+              </w:rPr>
+              <w:t>100001010110</w:t>
+            </w:r>
           </w:p>
         </w:tc>
         <w:tc>
@@ -1076,9 +1379,17 @@
             <w:pPr>
               <w:jc w:val="center"/>
               <w:rPr>
-                <w:sz w:val="32"/>
-              </w:rPr>
-            </w:pPr>
+                <w:b/>
+                <w:sz w:val="32"/>
+              </w:rPr>
+            </w:pPr>
+            <w:r>
+              <w:rPr>
+                <w:b/>
+                <w:sz w:val="32"/>
+              </w:rPr>
+              <w:t>0x856</w:t>
+            </w:r>
           </w:p>
         </w:tc>
       </w:tr>
@@ -1091,9 +1402,17 @@
             <w:pPr>
               <w:jc w:val="center"/>
               <w:rPr>
-                <w:sz w:val="32"/>
-              </w:rPr>
-            </w:pPr>
+                <w:b/>
+                <w:sz w:val="32"/>
+              </w:rPr>
+            </w:pPr>
+            <w:r>
+              <w:rPr>
+                <w:b/>
+                <w:sz w:val="32"/>
+              </w:rPr>
+              <w:t>322490</w:t>
+            </w:r>
           </w:p>
         </w:tc>
         <w:tc>
@@ -1104,9 +1423,24 @@
             <w:pPr>
               <w:jc w:val="center"/>
               <w:rPr>
-                <w:sz w:val="32"/>
-              </w:rPr>
-            </w:pPr>
+                <w:b/>
+                <w:sz w:val="32"/>
+              </w:rPr>
+            </w:pPr>
+            <w:r>
+              <w:rPr>
+                <w:b/>
+                <w:sz w:val="32"/>
+              </w:rPr>
+              <w:t>0b</w:t>
+            </w:r>
+            <w:r>
+              <w:rPr>
+                <w:b/>
+                <w:sz w:val="32"/>
+              </w:rPr>
+              <w:t>01001110101110111010</w:t>
+            </w:r>
           </w:p>
         </w:tc>
         <w:tc>
@@ -1138,9 +1472,17 @@
             <w:pPr>
               <w:jc w:val="center"/>
               <w:rPr>
-                <w:sz w:val="32"/>
-              </w:rPr>
-            </w:pPr>
+                <w:b/>
+                <w:sz w:val="32"/>
+              </w:rPr>
+            </w:pPr>
+            <w:r>
+              <w:rPr>
+                <w:b/>
+                <w:sz w:val="32"/>
+              </w:rPr>
+              <w:t>1012573</w:t>
+            </w:r>
           </w:p>
         </w:tc>
         <w:tc>
@@ -1173,6 +1515,20 @@
                 <w:sz w:val="32"/>
               </w:rPr>
             </w:pPr>
+            <w:r>
+              <w:rPr>
+                <w:b/>
+                <w:sz w:val="32"/>
+              </w:rPr>
+              <w:t>0x</w:t>
+            </w:r>
+            <w:r>
+              <w:rPr>
+                <w:b/>
+                <w:sz w:val="32"/>
+              </w:rPr>
+              <w:t>F735D</w:t>
+            </w:r>
           </w:p>
         </w:tc>
       </w:tr>
@@ -1185,9 +1541,17 @@
             <w:pPr>
               <w:jc w:val="center"/>
               <w:rPr>
-                <w:sz w:val="32"/>
-              </w:rPr>
-            </w:pPr>
+                <w:b/>
+                <w:sz w:val="32"/>
+              </w:rPr>
+            </w:pPr>
+            <w:r>
+              <w:rPr>
+                <w:b/>
+                <w:sz w:val="32"/>
+              </w:rPr>
+              <w:t>846250</w:t>
+            </w:r>
           </w:p>
         </w:tc>
         <w:tc>
@@ -1198,9 +1562,24 @@
             <w:pPr>
               <w:jc w:val="center"/>
               <w:rPr>
-                <w:sz w:val="32"/>
-              </w:rPr>
-            </w:pPr>
+                <w:b/>
+                <w:sz w:val="32"/>
+              </w:rPr>
+            </w:pPr>
+            <w:r>
+              <w:rPr>
+                <w:b/>
+                <w:sz w:val="32"/>
+              </w:rPr>
+              <w:t>0b</w:t>
+            </w:r>
+            <w:r>
+              <w:rPr>
+                <w:b/>
+                <w:sz w:val="32"/>
+              </w:rPr>
+              <w:t>11001110100110101010</w:t>
+            </w:r>
           </w:p>
         </w:tc>
         <w:tc>
@@ -1251,9 +1630,24 @@
             <w:pPr>
               <w:jc w:val="center"/>
               <w:rPr>
-                <w:sz w:val="32"/>
-              </w:rPr>
-            </w:pPr>
+                <w:b/>
+                <w:sz w:val="32"/>
+              </w:rPr>
+            </w:pPr>
+            <w:r>
+              <w:rPr>
+                <w:b/>
+                <w:sz w:val="32"/>
+              </w:rPr>
+              <w:t>0b</w:t>
+            </w:r>
+            <w:r>
+              <w:rPr>
+                <w:b/>
+                <w:sz w:val="32"/>
+              </w:rPr>
+              <w:t>01000000</w:t>
+            </w:r>
           </w:p>
         </w:tc>
         <w:tc>
@@ -1264,9 +1658,17 @@
             <w:pPr>
               <w:jc w:val="center"/>
               <w:rPr>
-                <w:sz w:val="32"/>
-              </w:rPr>
-            </w:pPr>
+                <w:b/>
+                <w:sz w:val="32"/>
+              </w:rPr>
+            </w:pPr>
+            <w:r>
+              <w:rPr>
+                <w:b/>
+                <w:sz w:val="32"/>
+              </w:rPr>
+              <w:t>0x40</w:t>
+            </w:r>
           </w:p>
         </w:tc>
       </w:tr>
@@ -1437,7 +1839,7 @@
         </w:rPr>
         <w:t xml:space="preserve">Watch this video about CPU’s: </w:t>
       </w:r>
-      <w:hyperlink r:id="rId5" w:history="1">
+      <w:hyperlink r:id="rId5" w:anchor="lesson" w:history="1">
         <w:r>
           <w:rPr>
             <w:rStyle w:val="Hyperlink"/>
@@ -1454,8 +1856,6 @@
           <w:sz w:val="32"/>
         </w:rPr>
       </w:pPr>
-      <w:bookmarkStart w:id="0" w:name="_GoBack"/>
-      <w:bookmarkEnd w:id="0"/>
     </w:p>
     <w:sectPr>
       <w:pgSz w:w="12240" w:h="15840"/>
@@ -1468,7 +1868,7 @@
 </file>
 
 <file path=word/numbering.xml><?xml version="1.0" encoding="utf-8"?>
-<w:numbering xmlns:wpc="http://schemas.microsoft.com/office/word/2010/wordprocessingCanvas" xmlns:mc="http://schemas.openxmlformats.org/markup-compatibility/2006" xmlns:o="urn:schemas-microsoft-com:office:office" xmlns:r="http://schemas.openxmlformats.org/officeDocument/2006/relationships" xmlns:m="http://schemas.openxmlformats.org/officeDocument/2006/math" xmlns:v="urn:schemas-microsoft-com:vml" xmlns:wp14="http://schemas.microsoft.com/office/word/2010/wordprocessingDrawing" xmlns:wp="http://schemas.openxmlformats.org/drawingml/2006/wordprocessingDrawing" xmlns:w10="urn:schemas-microsoft-com:office:word" xmlns:w="http://schemas.openxmlformats.org/wordprocessingml/2006/main" xmlns:w14="http://schemas.microsoft.com/office/word/2010/wordml" xmlns:w15="http://schemas.microsoft.com/office/word/2012/wordml" xmlns:wpg="http://schemas.microsoft.com/office/word/2010/wordprocessingGroup" xmlns:wpi="http://schemas.microsoft.com/office/word/2010/wordprocessingInk" xmlns:wne="http://schemas.microsoft.com/office/word/2006/wordml" xmlns:wps="http://schemas.microsoft.com/office/word/2010/wordprocessingShape" mc:Ignorable="w14 w15 wp14">
+<w:numbering xmlns:wpc="http://schemas.microsoft.com/office/word/2010/wordprocessingCanvas" xmlns:cx="http://schemas.microsoft.com/office/drawing/2014/chartex" xmlns:mc="http://schemas.openxmlformats.org/markup-compatibility/2006" xmlns:o="urn:schemas-microsoft-com:office:office" xmlns:r="http://schemas.openxmlformats.org/officeDocument/2006/relationships" xmlns:m="http://schemas.openxmlformats.org/officeDocument/2006/math" xmlns:v="urn:schemas-microsoft-com:vml" xmlns:wp14="http://schemas.microsoft.com/office/word/2010/wordprocessingDrawing" xmlns:wp="http://schemas.openxmlformats.org/drawingml/2006/wordprocessingDrawing" xmlns:w10="urn:schemas-microsoft-com:office:word" xmlns:w="http://schemas.openxmlformats.org/wordprocessingml/2006/main" xmlns:w14="http://schemas.microsoft.com/office/word/2010/wordml" xmlns:w15="http://schemas.microsoft.com/office/word/2012/wordml" xmlns:w16se="http://schemas.microsoft.com/office/word/2015/wordml/symex" xmlns:wpg="http://schemas.microsoft.com/office/word/2010/wordprocessingGroup" xmlns:wpi="http://schemas.microsoft.com/office/word/2010/wordprocessingInk" xmlns:wne="http://schemas.microsoft.com/office/word/2006/wordml" xmlns:wps="http://schemas.microsoft.com/office/word/2010/wordprocessingShape" mc:Ignorable="w14 w15 w16se wp14">
   <w:abstractNum w:abstractNumId="0" w15:restartNumberingAfterBreak="0">
     <w:nsid w:val="1A990E11"/>
     <w:multiLevelType w:val="hybridMultilevel"/>
@@ -1589,7 +1989,7 @@
 </file>
 
 <file path=word/styles.xml><?xml version="1.0" encoding="utf-8"?>
-<w:styles xmlns:mc="http://schemas.openxmlformats.org/markup-compatibility/2006" xmlns:r="http://schemas.openxmlformats.org/officeDocument/2006/relationships" xmlns:w="http://schemas.openxmlformats.org/wordprocessingml/2006/main" xmlns:w14="http://schemas.microsoft.com/office/word/2010/wordml" xmlns:w15="http://schemas.microsoft.com/office/word/2012/wordml" mc:Ignorable="w14 w15">
+<w:styles xmlns:mc="http://schemas.openxmlformats.org/markup-compatibility/2006" xmlns:r="http://schemas.openxmlformats.org/officeDocument/2006/relationships" xmlns:w="http://schemas.openxmlformats.org/wordprocessingml/2006/main" xmlns:w14="http://schemas.microsoft.com/office/word/2010/wordml" xmlns:w15="http://schemas.microsoft.com/office/word/2012/wordml" xmlns:w16se="http://schemas.microsoft.com/office/word/2015/wordml/symex" mc:Ignorable="w14 w15 w16se">
   <w:docDefaults>
     <w:rPrDefault>
       <w:rPr>

</xml_diff>